<commit_message>
Actualizacion expediente e inventario
</commit_message>
<xml_diff>
--- a/Casos de uso/Expediente/CUEX1.1 Crear Expediente/CUEX1.1 Crear Expediente.docx
+++ b/Casos de uso/Expediente/CUEX1.1 Crear Expediente/CUEX1.1 Crear Expediente.docx
@@ -186,7 +186,7 @@
                 <w:rFonts w:ascii="Times New Roman" w:hAnsi="Times New Roman" w:cs="Times New Roman"/>
                 <w:lang w:val="es-419"/>
               </w:rPr>
-              <w:t>En   la primera consulta</w:t>
+              <w:t>En</w:t>
             </w:r>
             <w:r>
               <w:rPr>
@@ -200,7 +200,35 @@
                 <w:rFonts w:ascii="Times New Roman" w:hAnsi="Times New Roman" w:cs="Times New Roman"/>
                 <w:lang w:val="es-419"/>
               </w:rPr>
-              <w:t>de cada paciente, el medico crear el expediente de dicho paciente con el fin de guardar su información y los datos de posteriores citas.</w:t>
+              <w:t>la primera consulta</w:t>
+            </w:r>
+            <w:r>
+              <w:rPr>
+                <w:rFonts w:ascii="Times New Roman" w:hAnsi="Times New Roman" w:cs="Times New Roman"/>
+                <w:lang w:val="es-419"/>
+              </w:rPr>
+              <w:t xml:space="preserve"> </w:t>
+            </w:r>
+            <w:r>
+              <w:rPr>
+                <w:rFonts w:ascii="Times New Roman" w:hAnsi="Times New Roman" w:cs="Times New Roman"/>
+                <w:lang w:val="es-419"/>
+              </w:rPr>
+              <w:t>de cada paciente, el medico</w:t>
+            </w:r>
+            <w:r>
+              <w:rPr>
+                <w:rFonts w:ascii="Times New Roman" w:hAnsi="Times New Roman" w:cs="Times New Roman"/>
+                <w:lang w:val="es-419"/>
+              </w:rPr>
+              <w:t xml:space="preserve"> podrá</w:t>
+            </w:r>
+            <w:r>
+              <w:rPr>
+                <w:rFonts w:ascii="Times New Roman" w:hAnsi="Times New Roman" w:cs="Times New Roman"/>
+                <w:lang w:val="es-419"/>
+              </w:rPr>
+              <w:t xml:space="preserve"> crear el expediente de dicho paciente con el fin de guardar su información y los datos de posteriores citas.</w:t>
             </w:r>
           </w:p>
         </w:tc>
@@ -272,7 +300,21 @@
                 <w:rFonts w:ascii="Times New Roman" w:hAnsi="Times New Roman" w:cs="Times New Roman"/>
                 <w:lang w:val="es-419"/>
               </w:rPr>
-              <w:t>el medico</w:t>
+              <w:t>el m</w:t>
+            </w:r>
+            <w:r>
+              <w:rPr>
+                <w:rFonts w:ascii="Times New Roman" w:hAnsi="Times New Roman" w:cs="Times New Roman"/>
+                <w:lang w:val="es-419"/>
+              </w:rPr>
+              <w:t>é</w:t>
+            </w:r>
+            <w:r>
+              <w:rPr>
+                <w:rFonts w:ascii="Times New Roman" w:hAnsi="Times New Roman" w:cs="Times New Roman"/>
+                <w:lang w:val="es-419"/>
+              </w:rPr>
+              <w:t>dico</w:t>
             </w:r>
             <w:r>
               <w:rPr>
@@ -573,14 +615,14 @@
                 <w:rFonts w:ascii="Times New Roman" w:hAnsi="Times New Roman" w:cs="Times New Roman"/>
                 <w:lang w:val="es-419"/>
               </w:rPr>
-              <w:t xml:space="preserve">Se escribe desde el teclado </w:t>
-            </w:r>
-            <w:r>
-              <w:rPr>
-                <w:rFonts w:ascii="Times New Roman" w:hAnsi="Times New Roman" w:cs="Times New Roman"/>
-                <w:lang w:val="es-419"/>
-              </w:rPr>
-              <w:t>la</w:t>
+              <w:t xml:space="preserve">Se </w:t>
+            </w:r>
+            <w:r>
+              <w:rPr>
+                <w:rFonts w:ascii="Times New Roman" w:hAnsi="Times New Roman" w:cs="Times New Roman"/>
+                <w:lang w:val="es-419"/>
+              </w:rPr>
+              <w:t>selecciona de un calendario</w:t>
             </w:r>
             <w:r>
               <w:rPr>
@@ -588,6 +630,13 @@
                 <w:lang w:val="es-419"/>
               </w:rPr>
               <w:t xml:space="preserve"> </w:t>
+            </w:r>
+            <w:r>
+              <w:rPr>
+                <w:rFonts w:ascii="Times New Roman" w:hAnsi="Times New Roman" w:cs="Times New Roman"/>
+                <w:lang w:val="es-419"/>
+              </w:rPr>
+              <w:t xml:space="preserve">la </w:t>
             </w:r>
             <w:r>
               <w:rPr>
@@ -638,7 +687,21 @@
                 <w:rFonts w:ascii="Times New Roman" w:hAnsi="Times New Roman" w:cs="Times New Roman"/>
                 <w:lang w:val="es-419"/>
               </w:rPr>
-              <w:t xml:space="preserve">Se escribe desde el teclado </w:t>
+              <w:t xml:space="preserve">Se </w:t>
+            </w:r>
+            <w:r>
+              <w:rPr>
+                <w:rFonts w:ascii="Times New Roman" w:hAnsi="Times New Roman" w:cs="Times New Roman"/>
+                <w:lang w:val="es-419"/>
+              </w:rPr>
+              <w:t>selecciona de una lista</w:t>
+            </w:r>
+            <w:r>
+              <w:rPr>
+                <w:rFonts w:ascii="Times New Roman" w:hAnsi="Times New Roman" w:cs="Times New Roman"/>
+                <w:lang w:val="es-419"/>
+              </w:rPr>
+              <w:t xml:space="preserve"> </w:t>
             </w:r>
             <w:r>
               <w:rPr>
@@ -719,7 +782,28 @@
                 <w:rFonts w:ascii="Times New Roman" w:hAnsi="Times New Roman" w:cs="Times New Roman"/>
                 <w:lang w:val="es-419"/>
               </w:rPr>
-              <w:t xml:space="preserve">Se escribe desde el teclado </w:t>
+              <w:t xml:space="preserve">Se </w:t>
+            </w:r>
+            <w:r>
+              <w:rPr>
+                <w:rFonts w:ascii="Times New Roman" w:hAnsi="Times New Roman" w:cs="Times New Roman"/>
+                <w:lang w:val="es-419"/>
+              </w:rPr>
+              <w:t>selecciona</w:t>
+            </w:r>
+            <w:r>
+              <w:rPr>
+                <w:rFonts w:ascii="Times New Roman" w:hAnsi="Times New Roman" w:cs="Times New Roman"/>
+                <w:lang w:val="es-419"/>
+              </w:rPr>
+              <w:t xml:space="preserve"> de una lista</w:t>
+            </w:r>
+            <w:r>
+              <w:rPr>
+                <w:rFonts w:ascii="Times New Roman" w:hAnsi="Times New Roman" w:cs="Times New Roman"/>
+                <w:lang w:val="es-419"/>
+              </w:rPr>
+              <w:t xml:space="preserve"> </w:t>
             </w:r>
             <w:r>
               <w:rPr>
@@ -784,7 +868,28 @@
                 <w:rFonts w:ascii="Times New Roman" w:hAnsi="Times New Roman" w:cs="Times New Roman"/>
                 <w:lang w:val="es-419"/>
               </w:rPr>
-              <w:t xml:space="preserve">Se escribe desde el teclado </w:t>
+              <w:t xml:space="preserve">Se </w:t>
+            </w:r>
+            <w:r>
+              <w:rPr>
+                <w:rFonts w:ascii="Times New Roman" w:hAnsi="Times New Roman" w:cs="Times New Roman"/>
+                <w:lang w:val="es-419"/>
+              </w:rPr>
+              <w:t>selecciona</w:t>
+            </w:r>
+            <w:r>
+              <w:rPr>
+                <w:rFonts w:ascii="Times New Roman" w:hAnsi="Times New Roman" w:cs="Times New Roman"/>
+                <w:lang w:val="es-419"/>
+              </w:rPr>
+              <w:t xml:space="preserve"> de una lista</w:t>
+            </w:r>
+            <w:r>
+              <w:rPr>
+                <w:rFonts w:ascii="Times New Roman" w:hAnsi="Times New Roman" w:cs="Times New Roman"/>
+                <w:lang w:val="es-419"/>
+              </w:rPr>
+              <w:t xml:space="preserve"> </w:t>
             </w:r>
             <w:r>
               <w:rPr>
@@ -849,7 +954,28 @@
                 <w:rFonts w:ascii="Times New Roman" w:hAnsi="Times New Roman" w:cs="Times New Roman"/>
                 <w:lang w:val="es-419"/>
               </w:rPr>
-              <w:t xml:space="preserve">Se escribe desde el teclado </w:t>
+              <w:t xml:space="preserve">Se </w:t>
+            </w:r>
+            <w:r>
+              <w:rPr>
+                <w:rFonts w:ascii="Times New Roman" w:hAnsi="Times New Roman" w:cs="Times New Roman"/>
+                <w:lang w:val="es-419"/>
+              </w:rPr>
+              <w:t>selecciona</w:t>
+            </w:r>
+            <w:r>
+              <w:rPr>
+                <w:rFonts w:ascii="Times New Roman" w:hAnsi="Times New Roman" w:cs="Times New Roman"/>
+                <w:lang w:val="es-419"/>
+              </w:rPr>
+              <w:t xml:space="preserve"> de una lista</w:t>
+            </w:r>
+            <w:r>
+              <w:rPr>
+                <w:rFonts w:ascii="Times New Roman" w:hAnsi="Times New Roman" w:cs="Times New Roman"/>
+                <w:lang w:val="es-419"/>
+              </w:rPr>
+              <w:t xml:space="preserve"> </w:t>
             </w:r>
             <w:r>
               <w:rPr>
@@ -871,7 +997,7 @@
                 <w:color w:val="002060"/>
                 <w:lang w:val="es-419"/>
               </w:rPr>
-              <w:t>Municipio</w:t>
+              <w:t>Localidad</w:t>
             </w:r>
             <w:r>
               <w:rPr>
@@ -922,14 +1048,21 @@
                 <w:rFonts w:ascii="Times New Roman" w:hAnsi="Times New Roman" w:cs="Times New Roman"/>
                 <w:lang w:val="es-419"/>
               </w:rPr>
-              <w:t xml:space="preserve">Se escribe desde el teclado </w:t>
-            </w:r>
-            <w:r>
-              <w:rPr>
-                <w:rFonts w:ascii="Times New Roman" w:hAnsi="Times New Roman" w:cs="Times New Roman"/>
-                <w:lang w:val="es-419"/>
-              </w:rPr>
-              <w:t>la</w:t>
+              <w:t xml:space="preserve">Se </w:t>
+            </w:r>
+            <w:r>
+              <w:rPr>
+                <w:rFonts w:ascii="Times New Roman" w:hAnsi="Times New Roman" w:cs="Times New Roman"/>
+                <w:lang w:val="es-419"/>
+              </w:rPr>
+              <w:t>selecciona</w:t>
+            </w:r>
+            <w:r>
+              <w:rPr>
+                <w:rFonts w:ascii="Times New Roman" w:hAnsi="Times New Roman" w:cs="Times New Roman"/>
+                <w:lang w:val="es-419"/>
+              </w:rPr>
+              <w:t xml:space="preserve"> de una lista</w:t>
             </w:r>
             <w:r>
               <w:rPr>
@@ -941,10 +1074,24 @@
             <w:r>
               <w:rPr>
                 <w:rFonts w:ascii="Times New Roman" w:hAnsi="Times New Roman" w:cs="Times New Roman"/>
+                <w:lang w:val="es-419"/>
+              </w:rPr>
+              <w:t>el</w:t>
+            </w:r>
+            <w:r>
+              <w:rPr>
+                <w:rFonts w:ascii="Times New Roman" w:hAnsi="Times New Roman" w:cs="Times New Roman"/>
+                <w:lang w:val="es-419"/>
+              </w:rPr>
+              <w:t xml:space="preserve"> </w:t>
+            </w:r>
+            <w:r>
+              <w:rPr>
+                <w:rFonts w:ascii="Times New Roman" w:hAnsi="Times New Roman" w:cs="Times New Roman"/>
                 <w:color w:val="002060"/>
                 <w:lang w:val="es-419"/>
               </w:rPr>
-              <w:t>Localidad</w:t>
+              <w:t>CP</w:t>
             </w:r>
             <w:r>
               <w:rPr>
@@ -1059,7 +1206,23 @@
                 <w:color w:val="002060"/>
                 <w:lang w:val="es-419"/>
               </w:rPr>
-              <w:t>MSG Registro completado</w:t>
+              <w:t>MSG</w:t>
+            </w:r>
+            <w:r>
+              <w:rPr>
+                <w:rFonts w:ascii="Times New Roman" w:hAnsi="Times New Roman" w:cs="Times New Roman"/>
+                <w:color w:val="002060"/>
+                <w:lang w:val="es-419"/>
+              </w:rPr>
+              <w:t>EX01</w:t>
+            </w:r>
+            <w:r>
+              <w:rPr>
+                <w:rFonts w:ascii="Times New Roman" w:hAnsi="Times New Roman" w:cs="Times New Roman"/>
+                <w:color w:val="002060"/>
+                <w:lang w:val="es-419"/>
+              </w:rPr>
+              <w:t xml:space="preserve"> Registro completado</w:t>
             </w:r>
             <w:r>
               <w:rPr>
@@ -1242,7 +1405,23 @@
                 <w:color w:val="002060"/>
                 <w:lang w:val="es-419"/>
               </w:rPr>
-              <w:t xml:space="preserve">MSG </w:t>
+              <w:t>MSG</w:t>
+            </w:r>
+            <w:r>
+              <w:rPr>
+                <w:rFonts w:ascii="Times New Roman" w:hAnsi="Times New Roman" w:cs="Times New Roman"/>
+                <w:color w:val="002060"/>
+                <w:lang w:val="es-419"/>
+              </w:rPr>
+              <w:t>EX02</w:t>
+            </w:r>
+            <w:r>
+              <w:rPr>
+                <w:rFonts w:ascii="Times New Roman" w:hAnsi="Times New Roman" w:cs="Times New Roman"/>
+                <w:color w:val="002060"/>
+                <w:lang w:val="es-419"/>
+              </w:rPr>
+              <w:t xml:space="preserve"> </w:t>
             </w:r>
             <w:r>
               <w:rPr>
@@ -1901,7 +2080,27 @@
           <w:szCs w:val="24"/>
           <w:lang w:val="es-419"/>
         </w:rPr>
-        <w:t>MSG Registro completado</w:t>
+        <w:t>MSG</w:t>
+      </w:r>
+      <w:r>
+        <w:rPr>
+          <w:rFonts w:ascii="Times New Roman" w:hAnsi="Times New Roman" w:cs="Times New Roman"/>
+          <w:color w:val="002060"/>
+          <w:sz w:val="24"/>
+          <w:szCs w:val="24"/>
+          <w:lang w:val="es-419"/>
+        </w:rPr>
+        <w:t>EX01</w:t>
+      </w:r>
+      <w:r>
+        <w:rPr>
+          <w:rFonts w:ascii="Times New Roman" w:hAnsi="Times New Roman" w:cs="Times New Roman"/>
+          <w:color w:val="002060"/>
+          <w:sz w:val="24"/>
+          <w:szCs w:val="24"/>
+          <w:lang w:val="es-419"/>
+        </w:rPr>
+        <w:t xml:space="preserve"> Registro completado</w:t>
       </w:r>
     </w:p>
     <w:p>

</xml_diff>